<commit_message>
Module 2 & 4
</commit_message>
<xml_diff>
--- a/Manual Testing Assignment/Module 2 & 4/Software Testing Assignment M-2&4.docx
+++ b/Manual Testing Assignment/Module 2 & 4/Software Testing Assignment M-2&4.docx
@@ -14578,16 +14578,7 @@
           <w:sz w:val="40"/>
           <w:szCs w:val="40"/>
         </w:rPr>
-        <w:t xml:space="preserve">How to create step for to open the developer </w:t>
-      </w:r>
-      <w:bookmarkStart w:id="0" w:name="_GoBack"/>
-      <w:bookmarkEnd w:id="0"/>
-      <w:r>
-        <w:rPr>
-          <w:sz w:val="40"/>
-          <w:szCs w:val="40"/>
-        </w:rPr>
-        <w:t xml:space="preserve">option mode ON? </w:t>
+        <w:t xml:space="preserve">How to create step for to open the developer option mode ON? </w:t>
       </w:r>
     </w:p>
     <w:p>
@@ -14614,16 +14605,6 @@
         </w:rPr>
         <w:t>Open settings – Click on Privacy &amp; Security – Scroll down – Under the security Enable Developer mode ON.</w:t>
       </w:r>
-    </w:p>
-    <w:p>
-      <w:pPr>
-        <w:pStyle w:val="Default"/>
-        <w:ind w:left="1980"/>
-        <w:rPr>
-          <w:sz w:val="40"/>
-          <w:szCs w:val="40"/>
-        </w:rPr>
-      </w:pPr>
     </w:p>
     <w:p>
       <w:pPr>
@@ -15551,25 +15532,66 @@
           <w:sz w:val="40"/>
           <w:szCs w:val="40"/>
         </w:rPr>
-        <w:t>What is Automation Testing</w:t>
-      </w:r>
+        <w:t>What is Automation Testing?</w:t>
+      </w:r>
+    </w:p>
+    <w:p>
+      <w:pPr>
+        <w:pStyle w:val="Default"/>
+        <w:ind w:left="1980"/>
+        <w:rPr>
+          <w:color w:val="auto"/>
+          <w:sz w:val="40"/>
+          <w:szCs w:val="40"/>
+        </w:rPr>
+      </w:pPr>
       <w:proofErr w:type="gramStart"/>
       <w:r>
         <w:rPr>
-          <w:sz w:val="40"/>
-          <w:szCs w:val="40"/>
-        </w:rPr>
-        <w:t>?</w:t>
-      </w:r>
-      <w:r>
-        <w:rPr>
-          <w:color w:val="F79346"/>
-          <w:sz w:val="40"/>
-          <w:szCs w:val="40"/>
-        </w:rPr>
-        <w:t></w:t>
+          <w:color w:val="auto"/>
+          <w:sz w:val="40"/>
+          <w:szCs w:val="40"/>
+        </w:rPr>
+        <w:t>A)Automation</w:t>
       </w:r>
       <w:proofErr w:type="gramEnd"/>
+      <w:r>
+        <w:rPr>
+          <w:color w:val="auto"/>
+          <w:sz w:val="40"/>
+          <w:szCs w:val="40"/>
+        </w:rPr>
+        <w:t xml:space="preserve"> testing is the use of software to control the execution of tests, the comparison of actual outcomes to predicted outcomes, the setting up of test </w:t>
+      </w:r>
+      <w:proofErr w:type="spellStart"/>
+      <w:r>
+        <w:rPr>
+          <w:color w:val="auto"/>
+          <w:sz w:val="40"/>
+          <w:szCs w:val="40"/>
+        </w:rPr>
+        <w:t>preconditiond</w:t>
+      </w:r>
+      <w:proofErr w:type="spellEnd"/>
+      <w:r>
+        <w:rPr>
+          <w:color w:val="auto"/>
+          <w:sz w:val="40"/>
+          <w:szCs w:val="40"/>
+        </w:rPr>
+        <w:t>, and other test control and test reporting functions.</w:t>
+      </w:r>
+    </w:p>
+    <w:p>
+      <w:pPr>
+        <w:pStyle w:val="Default"/>
+        <w:ind w:left="1980"/>
+        <w:rPr>
+          <w:color w:val="auto"/>
+          <w:sz w:val="40"/>
+          <w:szCs w:val="40"/>
+        </w:rPr>
+      </w:pPr>
     </w:p>
     <w:p>
       <w:pPr>
@@ -15588,7 +15610,41 @@
           <w:sz w:val="40"/>
           <w:szCs w:val="40"/>
         </w:rPr>
-        <w:t>Which Are The Browsers Supported By Selenium Ide</w:t>
+        <w:t>Which Are The Brow</w:t>
+      </w:r>
+      <w:r>
+        <w:rPr>
+          <w:sz w:val="40"/>
+          <w:szCs w:val="40"/>
+        </w:rPr>
+        <w:t>sers Supported By Selenium Ide?</w:t>
+      </w:r>
+    </w:p>
+    <w:p>
+      <w:pPr>
+        <w:pStyle w:val="Default"/>
+        <w:numPr>
+          <w:ilvl w:val="0"/>
+          <w:numId w:val="36"/>
+        </w:numPr>
+        <w:rPr>
+          <w:sz w:val="40"/>
+          <w:szCs w:val="40"/>
+        </w:rPr>
+      </w:pPr>
+      <w:r>
+        <w:rPr>
+          <w:sz w:val="40"/>
+          <w:szCs w:val="40"/>
+        </w:rPr>
+        <w:t>The Brow</w:t>
+      </w:r>
+      <w:r>
+        <w:rPr>
+          <w:sz w:val="40"/>
+          <w:szCs w:val="40"/>
+        </w:rPr>
+        <w:t xml:space="preserve">sers Supported </w:t>
       </w:r>
       <w:proofErr w:type="gramStart"/>
       <w:r>
@@ -15596,16 +15652,56 @@
           <w:sz w:val="40"/>
           <w:szCs w:val="40"/>
         </w:rPr>
-        <w:t>?</w:t>
-      </w:r>
-      <w:r>
-        <w:rPr>
-          <w:sz w:val="40"/>
-          <w:szCs w:val="40"/>
-        </w:rPr>
-        <w:t></w:t>
+        <w:t>By</w:t>
       </w:r>
       <w:proofErr w:type="gramEnd"/>
+      <w:r>
+        <w:rPr>
+          <w:sz w:val="40"/>
+          <w:szCs w:val="40"/>
+        </w:rPr>
+        <w:t xml:space="preserve"> Selenium Ide</w:t>
+      </w:r>
+      <w:r>
+        <w:rPr>
+          <w:sz w:val="40"/>
+          <w:szCs w:val="40"/>
+        </w:rPr>
+        <w:t xml:space="preserve"> are</w:t>
+      </w:r>
+      <w:r>
+        <w:rPr>
+          <w:rFonts w:ascii="Arial" w:hAnsi="Arial" w:cs="Arial"/>
+          <w:color w:val="040C28"/>
+          <w:sz w:val="30"/>
+          <w:szCs w:val="30"/>
+        </w:rPr>
+        <w:t xml:space="preserve"> </w:t>
+      </w:r>
+      <w:r>
+        <w:rPr>
+          <w:sz w:val="40"/>
+          <w:szCs w:val="40"/>
+        </w:rPr>
+        <w:t>Mozilla Firefox, Google Chrome, Microsoft Edge, Safari, and Opera</w:t>
+      </w:r>
+      <w:r>
+        <w:rPr>
+          <w:sz w:val="40"/>
+          <w:szCs w:val="40"/>
+        </w:rPr>
+        <w:t>.</w:t>
+      </w:r>
+    </w:p>
+    <w:p>
+      <w:pPr>
+        <w:pStyle w:val="Default"/>
+        <w:ind w:left="2415"/>
+        <w:rPr>
+          <w:sz w:val="40"/>
+          <w:szCs w:val="40"/>
+        </w:rPr>
+      </w:pPr>
     </w:p>
     <w:p>
       <w:pPr>
@@ -15624,24 +15720,84 @@
           <w:sz w:val="40"/>
           <w:szCs w:val="40"/>
         </w:rPr>
-        <w:t>What are the benefits of Automation Testing</w:t>
-      </w:r>
+        <w:t xml:space="preserve">What are the </w:t>
+      </w:r>
+      <w:r>
+        <w:rPr>
+          <w:sz w:val="40"/>
+          <w:szCs w:val="40"/>
+        </w:rPr>
+        <w:t>benefits of Automation Testing?</w:t>
+      </w:r>
+    </w:p>
+    <w:p>
+      <w:pPr>
+        <w:pStyle w:val="Default"/>
+        <w:numPr>
+          <w:ilvl w:val="0"/>
+          <w:numId w:val="37"/>
+        </w:numPr>
+        <w:rPr>
+          <w:sz w:val="40"/>
+          <w:szCs w:val="40"/>
+        </w:rPr>
+      </w:pPr>
       <w:proofErr w:type="gramStart"/>
       <w:r>
         <w:rPr>
           <w:sz w:val="40"/>
           <w:szCs w:val="40"/>
         </w:rPr>
-        <w:t>?</w:t>
-      </w:r>
-      <w:r>
-        <w:rPr>
-          <w:sz w:val="40"/>
-          <w:szCs w:val="40"/>
-        </w:rPr>
-        <w:t></w:t>
+        <w:t>Scripts runs</w:t>
       </w:r>
       <w:proofErr w:type="gramEnd"/>
+      <w:r>
+        <w:rPr>
+          <w:sz w:val="40"/>
+          <w:szCs w:val="40"/>
+        </w:rPr>
+        <w:t xml:space="preserve"> fast. Tests perform precisely same operations each time they are run. Can be tested how the application reacts after repeated execution of the same operation. Can build a suite of tests</w:t>
+      </w:r>
+      <w:r>
+        <w:rPr>
+          <w:sz w:val="40"/>
+          <w:szCs w:val="40"/>
+        </w:rPr>
+        <w:t xml:space="preserve"> that covers every feature in our </w:t>
+      </w:r>
+      <w:proofErr w:type="spellStart"/>
+      <w:r>
+        <w:rPr>
+          <w:sz w:val="40"/>
+          <w:szCs w:val="40"/>
+        </w:rPr>
+        <w:t>application.</w:t>
+      </w:r>
+      <w:r>
+        <w:rPr>
+          <w:sz w:val="40"/>
+          <w:szCs w:val="40"/>
+        </w:rPr>
+        <w:t>We</w:t>
+      </w:r>
+      <w:proofErr w:type="spellEnd"/>
+      <w:r>
+        <w:rPr>
+          <w:sz w:val="40"/>
+          <w:szCs w:val="40"/>
+        </w:rPr>
+        <w:t xml:space="preserve"> can reuse tests on different versions of an application, even if the user interface changes.</w:t>
+      </w:r>
+    </w:p>
+    <w:p>
+      <w:pPr>
+        <w:pStyle w:val="Default"/>
+        <w:ind w:left="2340"/>
+        <w:rPr>
+          <w:sz w:val="40"/>
+          <w:szCs w:val="40"/>
+        </w:rPr>
+      </w:pPr>
     </w:p>
     <w:p>
       <w:pPr>
@@ -15660,24 +15816,109 @@
           <w:sz w:val="40"/>
           <w:szCs w:val="40"/>
         </w:rPr>
-        <w:t>What are the advantages of Selenium</w:t>
-      </w:r>
+        <w:lastRenderedPageBreak/>
+        <w:t xml:space="preserve">What are </w:t>
+      </w:r>
+      <w:r>
+        <w:rPr>
+          <w:sz w:val="40"/>
+          <w:szCs w:val="40"/>
+        </w:rPr>
+        <w:t>the advantages of Selenium?</w:t>
+      </w:r>
+    </w:p>
+    <w:p>
+      <w:pPr>
+        <w:pStyle w:val="Default"/>
+        <w:ind w:left="1980"/>
+        <w:rPr>
+          <w:sz w:val="40"/>
+          <w:szCs w:val="40"/>
+        </w:rPr>
+      </w:pPr>
       <w:proofErr w:type="gramStart"/>
       <w:r>
         <w:rPr>
           <w:sz w:val="40"/>
           <w:szCs w:val="40"/>
         </w:rPr>
-        <w:t>?</w:t>
-      </w:r>
-      <w:r>
-        <w:rPr>
-          <w:sz w:val="40"/>
-          <w:szCs w:val="40"/>
-        </w:rPr>
-        <w:t></w:t>
+        <w:t>A)Very</w:t>
       </w:r>
       <w:proofErr w:type="gramEnd"/>
+      <w:r>
+        <w:rPr>
+          <w:sz w:val="40"/>
+          <w:szCs w:val="40"/>
+        </w:rPr>
+        <w:t xml:space="preserve"> easy to use and install. No programming experience is required, though knowledge of HTML and DOM </w:t>
+      </w:r>
+      <w:proofErr w:type="spellStart"/>
+      <w:r>
+        <w:rPr>
+          <w:sz w:val="40"/>
+          <w:szCs w:val="40"/>
+        </w:rPr>
+        <w:t>areneeded</w:t>
+      </w:r>
+      <w:proofErr w:type="spellEnd"/>
+      <w:r>
+        <w:rPr>
+          <w:sz w:val="40"/>
+          <w:szCs w:val="40"/>
+        </w:rPr>
+        <w:t xml:space="preserve">. Provides support for extensions. </w:t>
+      </w:r>
+      <w:proofErr w:type="gramStart"/>
+      <w:r>
+        <w:rPr>
+          <w:sz w:val="40"/>
+          <w:szCs w:val="40"/>
+        </w:rPr>
+        <w:t>Has</w:t>
+      </w:r>
+      <w:proofErr w:type="gramEnd"/>
+      <w:r>
+        <w:rPr>
+          <w:sz w:val="40"/>
+          <w:szCs w:val="40"/>
+        </w:rPr>
+        <w:t xml:space="preserve"> built-in help and test results reporting module. </w:t>
+      </w:r>
+      <w:proofErr w:type="gramStart"/>
+      <w:r>
+        <w:rPr>
+          <w:sz w:val="40"/>
+          <w:szCs w:val="40"/>
+        </w:rPr>
+        <w:t xml:space="preserve">Can export tests to formats usable in Selenium RC and </w:t>
+      </w:r>
+      <w:proofErr w:type="spellStart"/>
+      <w:r>
+        <w:rPr>
+          <w:sz w:val="40"/>
+          <w:szCs w:val="40"/>
+        </w:rPr>
+        <w:t>WebDriver</w:t>
+      </w:r>
+      <w:proofErr w:type="spellEnd"/>
+      <w:r>
+        <w:rPr>
+          <w:sz w:val="40"/>
+          <w:szCs w:val="40"/>
+        </w:rPr>
+        <w:t>.</w:t>
+      </w:r>
+      <w:proofErr w:type="gramEnd"/>
+    </w:p>
+    <w:p>
+      <w:pPr>
+        <w:pStyle w:val="Default"/>
+        <w:ind w:left="1980"/>
+        <w:rPr>
+          <w:sz w:val="40"/>
+          <w:szCs w:val="40"/>
+        </w:rPr>
+      </w:pPr>
     </w:p>
     <w:p>
       <w:pPr>
@@ -15696,24 +15937,347 @@
           <w:sz w:val="40"/>
           <w:szCs w:val="40"/>
         </w:rPr>
-        <w:t>Why testers should opt for Selenium and not QTP</w:t>
-      </w:r>
-      <w:proofErr w:type="gramStart"/>
-      <w:r>
-        <w:rPr>
-          <w:sz w:val="40"/>
-          <w:szCs w:val="40"/>
-        </w:rPr>
-        <w:t>?</w:t>
-      </w:r>
-      <w:r>
-        <w:rPr>
-          <w:sz w:val="40"/>
-          <w:szCs w:val="40"/>
-        </w:rPr>
-        <w:t></w:t>
-      </w:r>
-      <w:proofErr w:type="gramEnd"/>
+        <w:t>Why testers shoul</w:t>
+      </w:r>
+      <w:r>
+        <w:rPr>
+          <w:sz w:val="40"/>
+          <w:szCs w:val="40"/>
+        </w:rPr>
+        <w:t>d opt for Selenium and not QTP?</w:t>
+      </w:r>
+    </w:p>
+    <w:p>
+      <w:pPr>
+        <w:pStyle w:val="Default"/>
+        <w:ind w:left="1980"/>
+        <w:rPr>
+          <w:sz w:val="40"/>
+          <w:szCs w:val="40"/>
+        </w:rPr>
+      </w:pPr>
+      <w:r>
+        <w:rPr>
+          <w:sz w:val="40"/>
+          <w:szCs w:val="40"/>
+        </w:rPr>
+        <w:t>A)</w:t>
+      </w:r>
+    </w:p>
+    <w:tbl>
+      <w:tblPr>
+        <w:tblStyle w:val="TableGrid"/>
+        <w:tblW w:w="0" w:type="auto"/>
+        <w:tblInd w:w="1980" w:type="dxa"/>
+        <w:tblLook w:val="04A0" w:firstRow="1" w:lastRow="0" w:firstColumn="1" w:lastColumn="0" w:noHBand="0" w:noVBand="1"/>
+      </w:tblPr>
+      <w:tblGrid>
+        <w:gridCol w:w="4110"/>
+        <w:gridCol w:w="4168"/>
+      </w:tblGrid>
+      <w:tr>
+        <w:tc>
+          <w:tcPr>
+            <w:tcW w:w="5129" w:type="dxa"/>
+          </w:tcPr>
+          <w:p>
+            <w:pPr>
+              <w:pStyle w:val="Default"/>
+              <w:jc w:val="center"/>
+              <w:rPr>
+                <w:sz w:val="40"/>
+                <w:szCs w:val="40"/>
+              </w:rPr>
+            </w:pPr>
+            <w:r>
+              <w:rPr>
+                <w:sz w:val="40"/>
+                <w:szCs w:val="40"/>
+              </w:rPr>
+              <w:t>Selenium</w:t>
+            </w:r>
+          </w:p>
+        </w:tc>
+        <w:tc>
+          <w:tcPr>
+            <w:tcW w:w="5129" w:type="dxa"/>
+          </w:tcPr>
+          <w:p>
+            <w:pPr>
+              <w:pStyle w:val="Default"/>
+              <w:jc w:val="center"/>
+              <w:rPr>
+                <w:sz w:val="40"/>
+                <w:szCs w:val="40"/>
+              </w:rPr>
+            </w:pPr>
+            <w:r>
+              <w:rPr>
+                <w:sz w:val="40"/>
+                <w:szCs w:val="40"/>
+              </w:rPr>
+              <w:t>QTP</w:t>
+            </w:r>
+          </w:p>
+        </w:tc>
+      </w:tr>
+      <w:tr>
+        <w:tc>
+          <w:tcPr>
+            <w:tcW w:w="5129" w:type="dxa"/>
+          </w:tcPr>
+          <w:p>
+            <w:pPr>
+              <w:pStyle w:val="Default"/>
+              <w:rPr>
+                <w:sz w:val="40"/>
+                <w:szCs w:val="40"/>
+              </w:rPr>
+            </w:pPr>
+            <w:r>
+              <w:rPr>
+                <w:sz w:val="40"/>
+                <w:szCs w:val="40"/>
+              </w:rPr>
+              <w:t>Open source, free to use, and free of charge.</w:t>
+            </w:r>
+          </w:p>
+        </w:tc>
+        <w:tc>
+          <w:tcPr>
+            <w:tcW w:w="5129" w:type="dxa"/>
+          </w:tcPr>
+          <w:p>
+            <w:pPr>
+              <w:pStyle w:val="Default"/>
+              <w:rPr>
+                <w:sz w:val="40"/>
+                <w:szCs w:val="40"/>
+              </w:rPr>
+            </w:pPr>
+            <w:r>
+              <w:rPr>
+                <w:sz w:val="40"/>
+                <w:szCs w:val="40"/>
+              </w:rPr>
+              <w:t>Commercial</w:t>
+            </w:r>
+          </w:p>
+        </w:tc>
+      </w:tr>
+      <w:tr>
+        <w:tc>
+          <w:tcPr>
+            <w:tcW w:w="5129" w:type="dxa"/>
+          </w:tcPr>
+          <w:p>
+            <w:pPr>
+              <w:pStyle w:val="Default"/>
+              <w:rPr>
+                <w:sz w:val="40"/>
+                <w:szCs w:val="40"/>
+              </w:rPr>
+            </w:pPr>
+            <w:r>
+              <w:rPr>
+                <w:sz w:val="40"/>
+                <w:szCs w:val="40"/>
+              </w:rPr>
+              <w:t>Highly extensible.</w:t>
+            </w:r>
+          </w:p>
+        </w:tc>
+        <w:tc>
+          <w:tcPr>
+            <w:tcW w:w="5129" w:type="dxa"/>
+          </w:tcPr>
+          <w:p>
+            <w:pPr>
+              <w:pStyle w:val="Default"/>
+              <w:rPr>
+                <w:sz w:val="40"/>
+                <w:szCs w:val="40"/>
+              </w:rPr>
+            </w:pPr>
+            <w:r>
+              <w:rPr>
+                <w:sz w:val="40"/>
+                <w:szCs w:val="40"/>
+              </w:rPr>
+              <w:t xml:space="preserve">Limited </w:t>
+            </w:r>
+            <w:proofErr w:type="spellStart"/>
+            <w:r>
+              <w:rPr>
+                <w:sz w:val="40"/>
+                <w:szCs w:val="40"/>
+              </w:rPr>
+              <w:t>addons</w:t>
+            </w:r>
+            <w:proofErr w:type="spellEnd"/>
+          </w:p>
+        </w:tc>
+      </w:tr>
+      <w:tr>
+        <w:tc>
+          <w:tcPr>
+            <w:tcW w:w="5129" w:type="dxa"/>
+          </w:tcPr>
+          <w:p>
+            <w:pPr>
+              <w:pStyle w:val="Default"/>
+              <w:rPr>
+                <w:sz w:val="40"/>
+                <w:szCs w:val="40"/>
+              </w:rPr>
+            </w:pPr>
+            <w:r>
+              <w:rPr>
+                <w:sz w:val="40"/>
+                <w:szCs w:val="40"/>
+              </w:rPr>
+              <w:t>Can run test across different browsers.</w:t>
+            </w:r>
+          </w:p>
+        </w:tc>
+        <w:tc>
+          <w:tcPr>
+            <w:tcW w:w="5129" w:type="dxa"/>
+          </w:tcPr>
+          <w:p>
+            <w:pPr>
+              <w:pStyle w:val="Default"/>
+              <w:rPr>
+                <w:sz w:val="40"/>
+                <w:szCs w:val="40"/>
+              </w:rPr>
+            </w:pPr>
+            <w:r>
+              <w:rPr>
+                <w:sz w:val="40"/>
+                <w:szCs w:val="40"/>
+              </w:rPr>
+              <w:t>Can only run tests in Firefox, Internet Explorer and Chrome.</w:t>
+            </w:r>
+          </w:p>
+        </w:tc>
+      </w:tr>
+      <w:tr>
+        <w:tc>
+          <w:tcPr>
+            <w:tcW w:w="5129" w:type="dxa"/>
+          </w:tcPr>
+          <w:p>
+            <w:pPr>
+              <w:pStyle w:val="Default"/>
+              <w:rPr>
+                <w:sz w:val="40"/>
+                <w:szCs w:val="40"/>
+              </w:rPr>
+            </w:pPr>
+            <w:r>
+              <w:rPr>
+                <w:sz w:val="40"/>
+                <w:szCs w:val="40"/>
+              </w:rPr>
+              <w:t>Supports various operating systems.</w:t>
+            </w:r>
+          </w:p>
+        </w:tc>
+        <w:tc>
+          <w:tcPr>
+            <w:tcW w:w="5129" w:type="dxa"/>
+          </w:tcPr>
+          <w:p>
+            <w:pPr>
+              <w:pStyle w:val="Default"/>
+              <w:rPr>
+                <w:sz w:val="40"/>
+                <w:szCs w:val="40"/>
+              </w:rPr>
+            </w:pPr>
+            <w:r>
+              <w:rPr>
+                <w:sz w:val="40"/>
+                <w:szCs w:val="40"/>
+              </w:rPr>
+              <w:t>Can only be used in windows.</w:t>
+            </w:r>
+          </w:p>
+        </w:tc>
+      </w:tr>
+      <w:tr>
+        <w:tc>
+          <w:tcPr>
+            <w:tcW w:w="5129" w:type="dxa"/>
+          </w:tcPr>
+          <w:p>
+            <w:pPr>
+              <w:pStyle w:val="Default"/>
+              <w:rPr>
+                <w:sz w:val="40"/>
+                <w:szCs w:val="40"/>
+              </w:rPr>
+            </w:pPr>
+            <w:r>
+              <w:rPr>
+                <w:sz w:val="40"/>
+                <w:szCs w:val="40"/>
+              </w:rPr>
+              <w:t>Can execute tests in parallel</w:t>
+            </w:r>
+          </w:p>
+        </w:tc>
+        <w:tc>
+          <w:tcPr>
+            <w:tcW w:w="5129" w:type="dxa"/>
+          </w:tcPr>
+          <w:p>
+            <w:pPr>
+              <w:pStyle w:val="Default"/>
+              <w:rPr>
+                <w:sz w:val="40"/>
+                <w:szCs w:val="40"/>
+              </w:rPr>
+            </w:pPr>
+            <w:r>
+              <w:rPr>
+                <w:sz w:val="40"/>
+                <w:szCs w:val="40"/>
+              </w:rPr>
+              <w:t xml:space="preserve">Can only execute in parallel but using Quality </w:t>
+            </w:r>
+            <w:proofErr w:type="spellStart"/>
+            <w:r>
+              <w:rPr>
+                <w:sz w:val="40"/>
+                <w:szCs w:val="40"/>
+              </w:rPr>
+              <w:t>Center</w:t>
+            </w:r>
+            <w:proofErr w:type="spellEnd"/>
+            <w:r>
+              <w:rPr>
+                <w:sz w:val="40"/>
+                <w:szCs w:val="40"/>
+              </w:rPr>
+              <w:t xml:space="preserve"> which is again a paid product.</w:t>
+            </w:r>
+            <w:bookmarkStart w:id="0" w:name="_GoBack"/>
+            <w:bookmarkEnd w:id="0"/>
+          </w:p>
+        </w:tc>
+      </w:tr>
+    </w:tbl>
+    <w:p>
+      <w:pPr>
+        <w:pStyle w:val="Default"/>
+        <w:ind w:left="1980"/>
+        <w:rPr>
+          <w:sz w:val="40"/>
+          <w:szCs w:val="40"/>
+        </w:rPr>
+      </w:pPr>
     </w:p>
     <w:p>
       <w:pPr>
@@ -15732,7 +16296,15 @@
           <w:sz w:val="40"/>
           <w:szCs w:val="40"/>
         </w:rPr>
-        <w:t xml:space="preserve">To validate the tops technologies website Contact us page and enter your friend detail at last “Login and </w:t>
+        <w:t xml:space="preserve">To validate the tops technologies website Contact us page and enter your friend detail at </w:t>
+      </w:r>
+      <w:r>
+        <w:rPr>
+          <w:sz w:val="40"/>
+          <w:szCs w:val="40"/>
+        </w:rPr>
+        <w:lastRenderedPageBreak/>
+        <w:t xml:space="preserve">last “Login and </w:t>
       </w:r>
       <w:proofErr w:type="spellStart"/>
       <w:r>
@@ -21386,7 +21958,7 @@
   <w:abstractNum w:abstractNumId="6">
     <w:nsid w:val="13E975B2"/>
     <w:multiLevelType w:val="hybridMultilevel"/>
-    <w:tmpl w:val="5F4A31F0"/>
+    <w:tmpl w:val="EB2A2D24"/>
     <w:lvl w:ilvl="0" w:tplc="40090001">
       <w:start w:val="1"/>
       <w:numFmt w:val="bullet"/>
@@ -22144,6 +22716,95 @@
     </w:lvl>
   </w:abstractNum>
   <w:abstractNum w:abstractNumId="14">
+    <w:nsid w:val="39E130FF"/>
+    <w:multiLevelType w:val="hybridMultilevel"/>
+    <w:tmpl w:val="99EC5A9C"/>
+    <w:lvl w:ilvl="0" w:tplc="E9F0499E">
+      <w:start w:val="1"/>
+      <w:numFmt w:val="upperLetter"/>
+      <w:lvlText w:val="%1)"/>
+      <w:lvlJc w:val="left"/>
+      <w:pPr>
+        <w:ind w:left="2340" w:hanging="360"/>
+      </w:pPr>
+      <w:rPr>
+        <w:rFonts w:hint="default"/>
+      </w:rPr>
+    </w:lvl>
+    <w:lvl w:ilvl="1" w:tplc="40090019" w:tentative="1">
+      <w:start w:val="1"/>
+      <w:numFmt w:val="lowerLetter"/>
+      <w:lvlText w:val="%2."/>
+      <w:lvlJc w:val="left"/>
+      <w:pPr>
+        <w:ind w:left="3060" w:hanging="360"/>
+      </w:pPr>
+    </w:lvl>
+    <w:lvl w:ilvl="2" w:tplc="4009001B" w:tentative="1">
+      <w:start w:val="1"/>
+      <w:numFmt w:val="lowerRoman"/>
+      <w:lvlText w:val="%3."/>
+      <w:lvlJc w:val="right"/>
+      <w:pPr>
+        <w:ind w:left="3780" w:hanging="180"/>
+      </w:pPr>
+    </w:lvl>
+    <w:lvl w:ilvl="3" w:tplc="4009000F" w:tentative="1">
+      <w:start w:val="1"/>
+      <w:numFmt w:val="decimal"/>
+      <w:lvlText w:val="%4."/>
+      <w:lvlJc w:val="left"/>
+      <w:pPr>
+        <w:ind w:left="4500" w:hanging="360"/>
+      </w:pPr>
+    </w:lvl>
+    <w:lvl w:ilvl="4" w:tplc="40090019" w:tentative="1">
+      <w:start w:val="1"/>
+      <w:numFmt w:val="lowerLetter"/>
+      <w:lvlText w:val="%5."/>
+      <w:lvlJc w:val="left"/>
+      <w:pPr>
+        <w:ind w:left="5220" w:hanging="360"/>
+      </w:pPr>
+    </w:lvl>
+    <w:lvl w:ilvl="5" w:tplc="4009001B" w:tentative="1">
+      <w:start w:val="1"/>
+      <w:numFmt w:val="lowerRoman"/>
+      <w:lvlText w:val="%6."/>
+      <w:lvlJc w:val="right"/>
+      <w:pPr>
+        <w:ind w:left="5940" w:hanging="180"/>
+      </w:pPr>
+    </w:lvl>
+    <w:lvl w:ilvl="6" w:tplc="4009000F" w:tentative="1">
+      <w:start w:val="1"/>
+      <w:numFmt w:val="decimal"/>
+      <w:lvlText w:val="%7."/>
+      <w:lvlJc w:val="left"/>
+      <w:pPr>
+        <w:ind w:left="6660" w:hanging="360"/>
+      </w:pPr>
+    </w:lvl>
+    <w:lvl w:ilvl="7" w:tplc="40090019" w:tentative="1">
+      <w:start w:val="1"/>
+      <w:numFmt w:val="lowerLetter"/>
+      <w:lvlText w:val="%8."/>
+      <w:lvlJc w:val="left"/>
+      <w:pPr>
+        <w:ind w:left="7380" w:hanging="360"/>
+      </w:pPr>
+    </w:lvl>
+    <w:lvl w:ilvl="8" w:tplc="4009001B" w:tentative="1">
+      <w:start w:val="1"/>
+      <w:numFmt w:val="lowerRoman"/>
+      <w:lvlText w:val="%9."/>
+      <w:lvlJc w:val="right"/>
+      <w:pPr>
+        <w:ind w:left="8100" w:hanging="180"/>
+      </w:pPr>
+    </w:lvl>
+  </w:abstractNum>
+  <w:abstractNum w:abstractNumId="15">
     <w:nsid w:val="3E3120E2"/>
     <w:multiLevelType w:val="hybridMultilevel"/>
     <w:tmpl w:val="468CC74E"/>
@@ -22232,7 +22893,7 @@
       </w:pPr>
     </w:lvl>
   </w:abstractNum>
-  <w:abstractNum w:abstractNumId="15">
+  <w:abstractNum w:abstractNumId="16">
     <w:nsid w:val="3EAE67BD"/>
     <w:multiLevelType w:val="hybridMultilevel"/>
     <w:tmpl w:val="F0B25B7E"/>
@@ -22321,7 +22982,7 @@
       </w:pPr>
     </w:lvl>
   </w:abstractNum>
-  <w:abstractNum w:abstractNumId="16">
+  <w:abstractNum w:abstractNumId="17">
     <w:nsid w:val="3EFE4F0C"/>
     <w:multiLevelType w:val="hybridMultilevel"/>
     <w:tmpl w:val="C7BA9DCE"/>
@@ -22410,7 +23071,7 @@
       </w:pPr>
     </w:lvl>
   </w:abstractNum>
-  <w:abstractNum w:abstractNumId="17">
+  <w:abstractNum w:abstractNumId="18">
     <w:nsid w:val="443A238E"/>
     <w:multiLevelType w:val="hybridMultilevel"/>
     <w:tmpl w:val="DDF22A10"/>
@@ -22523,7 +23184,7 @@
       </w:rPr>
     </w:lvl>
   </w:abstractNum>
-  <w:abstractNum w:abstractNumId="18">
+  <w:abstractNum w:abstractNumId="19">
     <w:nsid w:val="4D3E04BA"/>
     <w:multiLevelType w:val="hybridMultilevel"/>
     <w:tmpl w:val="CA06DBE4"/>
@@ -22612,7 +23273,7 @@
       </w:pPr>
     </w:lvl>
   </w:abstractNum>
-  <w:abstractNum w:abstractNumId="19">
+  <w:abstractNum w:abstractNumId="20">
     <w:nsid w:val="59A30FF9"/>
     <w:multiLevelType w:val="hybridMultilevel"/>
     <w:tmpl w:val="BE149BDA"/>
@@ -22703,7 +23364,7 @@
       </w:pPr>
     </w:lvl>
   </w:abstractNum>
-  <w:abstractNum w:abstractNumId="20">
+  <w:abstractNum w:abstractNumId="21">
     <w:nsid w:val="5E412DC1"/>
     <w:multiLevelType w:val="hybridMultilevel"/>
     <w:tmpl w:val="4A02BBF0"/>
@@ -22792,7 +23453,7 @@
       </w:pPr>
     </w:lvl>
   </w:abstractNum>
-  <w:abstractNum w:abstractNumId="21">
+  <w:abstractNum w:abstractNumId="22">
     <w:nsid w:val="5F5E5BC6"/>
     <w:multiLevelType w:val="hybridMultilevel"/>
     <w:tmpl w:val="AD36978A"/>
@@ -22881,7 +23542,7 @@
       </w:pPr>
     </w:lvl>
   </w:abstractNum>
-  <w:abstractNum w:abstractNumId="22">
+  <w:abstractNum w:abstractNumId="23">
     <w:nsid w:val="61275D44"/>
     <w:multiLevelType w:val="hybridMultilevel"/>
     <w:tmpl w:val="60F03B9C"/>
@@ -22970,7 +23631,7 @@
       </w:pPr>
     </w:lvl>
   </w:abstractNum>
-  <w:abstractNum w:abstractNumId="23">
+  <w:abstractNum w:abstractNumId="24">
     <w:nsid w:val="61986134"/>
     <w:multiLevelType w:val="hybridMultilevel"/>
     <w:tmpl w:val="7D021360"/>
@@ -23060,7 +23721,7 @@
       </w:pPr>
     </w:lvl>
   </w:abstractNum>
-  <w:abstractNum w:abstractNumId="24">
+  <w:abstractNum w:abstractNumId="25">
     <w:nsid w:val="61FA75A8"/>
     <w:multiLevelType w:val="hybridMultilevel"/>
     <w:tmpl w:val="F48E7084"/>
@@ -23149,7 +23810,7 @@
       </w:pPr>
     </w:lvl>
   </w:abstractNum>
-  <w:abstractNum w:abstractNumId="25">
+  <w:abstractNum w:abstractNumId="26">
     <w:nsid w:val="64640DC3"/>
     <w:multiLevelType w:val="hybridMultilevel"/>
     <w:tmpl w:val="9042CF9C"/>
@@ -23238,7 +23899,7 @@
       </w:pPr>
     </w:lvl>
   </w:abstractNum>
-  <w:abstractNum w:abstractNumId="26">
+  <w:abstractNum w:abstractNumId="27">
     <w:nsid w:val="6A1574FF"/>
     <w:multiLevelType w:val="hybridMultilevel"/>
     <w:tmpl w:val="1EB2ED42"/>
@@ -23327,7 +23988,7 @@
       </w:pPr>
     </w:lvl>
   </w:abstractNum>
-  <w:abstractNum w:abstractNumId="27">
+  <w:abstractNum w:abstractNumId="28">
     <w:nsid w:val="6C460EB9"/>
     <w:multiLevelType w:val="hybridMultilevel"/>
     <w:tmpl w:val="29864B72"/>
@@ -23418,7 +24079,7 @@
       </w:pPr>
     </w:lvl>
   </w:abstractNum>
-  <w:abstractNum w:abstractNumId="28">
+  <w:abstractNum w:abstractNumId="29">
     <w:nsid w:val="72306C77"/>
     <w:multiLevelType w:val="hybridMultilevel"/>
     <w:tmpl w:val="5AD0440E"/>
@@ -23507,7 +24168,7 @@
       </w:pPr>
     </w:lvl>
   </w:abstractNum>
-  <w:abstractNum w:abstractNumId="29">
+  <w:abstractNum w:abstractNumId="30">
     <w:nsid w:val="731F4B47"/>
     <w:multiLevelType w:val="hybridMultilevel"/>
     <w:tmpl w:val="DCD0CB90"/>
@@ -23597,7 +24258,7 @@
       </w:pPr>
     </w:lvl>
   </w:abstractNum>
-  <w:abstractNum w:abstractNumId="30">
+  <w:abstractNum w:abstractNumId="31">
     <w:nsid w:val="73710CA8"/>
     <w:multiLevelType w:val="hybridMultilevel"/>
     <w:tmpl w:val="B63A5AD0"/>
@@ -23686,7 +24347,7 @@
       </w:pPr>
     </w:lvl>
   </w:abstractNum>
-  <w:abstractNum w:abstractNumId="31">
+  <w:abstractNum w:abstractNumId="32">
     <w:nsid w:val="765277AD"/>
     <w:multiLevelType w:val="hybridMultilevel"/>
     <w:tmpl w:val="DCF8D68C"/>
@@ -23775,7 +24436,7 @@
       </w:pPr>
     </w:lvl>
   </w:abstractNum>
-  <w:abstractNum w:abstractNumId="32">
+  <w:abstractNum w:abstractNumId="33">
     <w:nsid w:val="76DA56A8"/>
     <w:multiLevelType w:val="hybridMultilevel"/>
     <w:tmpl w:val="10B67F68"/>
@@ -23864,7 +24525,7 @@
       </w:pPr>
     </w:lvl>
   </w:abstractNum>
-  <w:abstractNum w:abstractNumId="33">
+  <w:abstractNum w:abstractNumId="34">
     <w:nsid w:val="7A9629AE"/>
     <w:multiLevelType w:val="hybridMultilevel"/>
     <w:tmpl w:val="86ACD906"/>
@@ -23953,7 +24614,96 @@
       </w:pPr>
     </w:lvl>
   </w:abstractNum>
-  <w:abstractNum w:abstractNumId="34">
+  <w:abstractNum w:abstractNumId="35">
+    <w:nsid w:val="7B495FF5"/>
+    <w:multiLevelType w:val="hybridMultilevel"/>
+    <w:tmpl w:val="4F6E9F18"/>
+    <w:lvl w:ilvl="0" w:tplc="A79A298C">
+      <w:start w:val="1"/>
+      <w:numFmt w:val="upperLetter"/>
+      <w:lvlText w:val="%1)"/>
+      <w:lvlJc w:val="left"/>
+      <w:pPr>
+        <w:ind w:left="2415" w:hanging="435"/>
+      </w:pPr>
+      <w:rPr>
+        <w:rFonts w:hint="default"/>
+      </w:rPr>
+    </w:lvl>
+    <w:lvl w:ilvl="1" w:tplc="40090019" w:tentative="1">
+      <w:start w:val="1"/>
+      <w:numFmt w:val="lowerLetter"/>
+      <w:lvlText w:val="%2."/>
+      <w:lvlJc w:val="left"/>
+      <w:pPr>
+        <w:ind w:left="3060" w:hanging="360"/>
+      </w:pPr>
+    </w:lvl>
+    <w:lvl w:ilvl="2" w:tplc="4009001B" w:tentative="1">
+      <w:start w:val="1"/>
+      <w:numFmt w:val="lowerRoman"/>
+      <w:lvlText w:val="%3."/>
+      <w:lvlJc w:val="right"/>
+      <w:pPr>
+        <w:ind w:left="3780" w:hanging="180"/>
+      </w:pPr>
+    </w:lvl>
+    <w:lvl w:ilvl="3" w:tplc="4009000F" w:tentative="1">
+      <w:start w:val="1"/>
+      <w:numFmt w:val="decimal"/>
+      <w:lvlText w:val="%4."/>
+      <w:lvlJc w:val="left"/>
+      <w:pPr>
+        <w:ind w:left="4500" w:hanging="360"/>
+      </w:pPr>
+    </w:lvl>
+    <w:lvl w:ilvl="4" w:tplc="40090019" w:tentative="1">
+      <w:start w:val="1"/>
+      <w:numFmt w:val="lowerLetter"/>
+      <w:lvlText w:val="%5."/>
+      <w:lvlJc w:val="left"/>
+      <w:pPr>
+        <w:ind w:left="5220" w:hanging="360"/>
+      </w:pPr>
+    </w:lvl>
+    <w:lvl w:ilvl="5" w:tplc="4009001B" w:tentative="1">
+      <w:start w:val="1"/>
+      <w:numFmt w:val="lowerRoman"/>
+      <w:lvlText w:val="%6."/>
+      <w:lvlJc w:val="right"/>
+      <w:pPr>
+        <w:ind w:left="5940" w:hanging="180"/>
+      </w:pPr>
+    </w:lvl>
+    <w:lvl w:ilvl="6" w:tplc="4009000F" w:tentative="1">
+      <w:start w:val="1"/>
+      <w:numFmt w:val="decimal"/>
+      <w:lvlText w:val="%7."/>
+      <w:lvlJc w:val="left"/>
+      <w:pPr>
+        <w:ind w:left="6660" w:hanging="360"/>
+      </w:pPr>
+    </w:lvl>
+    <w:lvl w:ilvl="7" w:tplc="40090019" w:tentative="1">
+      <w:start w:val="1"/>
+      <w:numFmt w:val="lowerLetter"/>
+      <w:lvlText w:val="%8."/>
+      <w:lvlJc w:val="left"/>
+      <w:pPr>
+        <w:ind w:left="7380" w:hanging="360"/>
+      </w:pPr>
+    </w:lvl>
+    <w:lvl w:ilvl="8" w:tplc="4009001B" w:tentative="1">
+      <w:start w:val="1"/>
+      <w:numFmt w:val="lowerRoman"/>
+      <w:lvlText w:val="%9."/>
+      <w:lvlJc w:val="right"/>
+      <w:pPr>
+        <w:ind w:left="8100" w:hanging="180"/>
+      </w:pPr>
+    </w:lvl>
+  </w:abstractNum>
+  <w:abstractNum w:abstractNumId="36">
     <w:nsid w:val="7EAF5461"/>
     <w:multiLevelType w:val="hybridMultilevel"/>
     <w:tmpl w:val="37C630EC"/>
@@ -24046,22 +24796,22 @@
     <w:abstractNumId w:val="12"/>
   </w:num>
   <w:num w:numId="2">
-    <w:abstractNumId w:val="21"/>
+    <w:abstractNumId w:val="22"/>
   </w:num>
   <w:num w:numId="3">
-    <w:abstractNumId w:val="15"/>
+    <w:abstractNumId w:val="16"/>
   </w:num>
   <w:num w:numId="4">
     <w:abstractNumId w:val="1"/>
   </w:num>
   <w:num w:numId="5">
-    <w:abstractNumId w:val="14"/>
+    <w:abstractNumId w:val="15"/>
   </w:num>
   <w:num w:numId="6">
     <w:abstractNumId w:val="7"/>
   </w:num>
   <w:num w:numId="7">
-    <w:abstractNumId w:val="28"/>
+    <w:abstractNumId w:val="29"/>
   </w:num>
   <w:num w:numId="8">
     <w:abstractNumId w:val="0"/>
@@ -24073,40 +24823,40 @@
     <w:abstractNumId w:val="3"/>
   </w:num>
   <w:num w:numId="11">
-    <w:abstractNumId w:val="31"/>
+    <w:abstractNumId w:val="32"/>
   </w:num>
   <w:num w:numId="12">
-    <w:abstractNumId w:val="20"/>
+    <w:abstractNumId w:val="21"/>
   </w:num>
   <w:num w:numId="13">
     <w:abstractNumId w:val="13"/>
   </w:num>
   <w:num w:numId="14">
-    <w:abstractNumId w:val="24"/>
+    <w:abstractNumId w:val="25"/>
   </w:num>
   <w:num w:numId="15">
     <w:abstractNumId w:val="8"/>
   </w:num>
   <w:num w:numId="16">
-    <w:abstractNumId w:val="16"/>
+    <w:abstractNumId w:val="17"/>
   </w:num>
   <w:num w:numId="17">
-    <w:abstractNumId w:val="30"/>
+    <w:abstractNumId w:val="31"/>
   </w:num>
   <w:num w:numId="18">
     <w:abstractNumId w:val="11"/>
   </w:num>
   <w:num w:numId="19">
-    <w:abstractNumId w:val="29"/>
+    <w:abstractNumId w:val="30"/>
   </w:num>
   <w:num w:numId="20">
-    <w:abstractNumId w:val="17"/>
+    <w:abstractNumId w:val="18"/>
   </w:num>
   <w:num w:numId="21">
-    <w:abstractNumId w:val="33"/>
+    <w:abstractNumId w:val="34"/>
   </w:num>
   <w:num w:numId="22">
-    <w:abstractNumId w:val="23"/>
+    <w:abstractNumId w:val="24"/>
   </w:num>
   <w:num w:numId="23">
     <w:abstractNumId w:val="6"/>
@@ -24121,33 +24871,39 @@
     <w:abstractNumId w:val="5"/>
   </w:num>
   <w:num w:numId="27">
-    <w:abstractNumId w:val="25"/>
+    <w:abstractNumId w:val="26"/>
   </w:num>
   <w:num w:numId="28">
-    <w:abstractNumId w:val="27"/>
+    <w:abstractNumId w:val="28"/>
   </w:num>
   <w:num w:numId="29">
     <w:abstractNumId w:val="4"/>
   </w:num>
   <w:num w:numId="30">
+    <w:abstractNumId w:val="20"/>
+  </w:num>
+  <w:num w:numId="31">
+    <w:abstractNumId w:val="27"/>
+  </w:num>
+  <w:num w:numId="32">
+    <w:abstractNumId w:val="23"/>
+  </w:num>
+  <w:num w:numId="33">
+    <w:abstractNumId w:val="33"/>
+  </w:num>
+  <w:num w:numId="34">
+    <w:abstractNumId w:val="36"/>
+  </w:num>
+  <w:num w:numId="35">
     <w:abstractNumId w:val="19"/>
   </w:num>
-  <w:num w:numId="31">
-    <w:abstractNumId w:val="26"/>
+  <w:num w:numId="36">
+    <w:abstractNumId w:val="35"/>
   </w:num>
-  <w:num w:numId="32">
-    <w:abstractNumId w:val="22"/>
+  <w:num w:numId="37">
+    <w:abstractNumId w:val="14"/>
   </w:num>
-  <w:num w:numId="33">
-    <w:abstractNumId w:val="32"/>
-  </w:num>
-  <w:num w:numId="34">
-    <w:abstractNumId w:val="34"/>
-  </w:num>
-  <w:num w:numId="35">
-    <w:abstractNumId w:val="18"/>
-  </w:num>
-  <w:numIdMacAtCleanup w:val="35"/>
+  <w:numIdMacAtCleanup w:val="37"/>
 </w:numbering>
 </file>
 
@@ -25139,7 +25895,7 @@
 </file>
 
 <file path=customXml/itemProps1.xml><?xml version="1.0" encoding="utf-8"?>
-<ds:datastoreItem xmlns:ds="http://schemas.openxmlformats.org/officeDocument/2006/customXml" ds:itemID="{1F60CEB5-D8CA-4FE4-87AC-34BE5BF7E699}">
+<ds:datastoreItem xmlns:ds="http://schemas.openxmlformats.org/officeDocument/2006/customXml" ds:itemID="{56B4A7E4-3144-41ED-B396-95E5C73F9EC1}">
   <ds:schemaRefs>
     <ds:schemaRef ds:uri="http://schemas.openxmlformats.org/officeDocument/2006/bibliography"/>
   </ds:schemaRefs>

</xml_diff>